<commit_message>
fucked if i know
</commit_message>
<xml_diff>
--- a/manuscript/draft-abstract-figs-v1.docx
+++ b/manuscript/draft-abstract-figs-v1.docx
@@ -828,10 +828,10 @@
                 <w:noProof/>
               </w:rPr>
               <w:drawing>
-                <wp:inline distT="0" distB="0" distL="0" distR="0" wp14:anchorId="1B5FF6CE" wp14:editId="203EC71E">
-                  <wp:extent cx="5783580" cy="4936434"/>
-                  <wp:effectExtent l="0" t="0" r="7620" b="0"/>
-                  <wp:docPr id="2" name="Picture 2" descr="Chart&#10;&#10;Description automatically generated"/>
+                <wp:inline distT="0" distB="0" distL="0" distR="0" wp14:anchorId="0AF8EF68" wp14:editId="5C59D474">
+                  <wp:extent cx="5870490" cy="4130040"/>
+                  <wp:effectExtent l="0" t="0" r="0" b="3810"/>
+                  <wp:docPr id="9" name="Picture 9" descr="Diagram&#10;&#10;Description automatically generated with low confidence"/>
                   <wp:cNvGraphicFramePr>
                     <a:graphicFrameLocks xmlns:a="http://schemas.openxmlformats.org/drawingml/2006/main" noChangeAspect="1"/>
                   </wp:cNvGraphicFramePr>
@@ -839,7 +839,7 @@
                     <a:graphicData uri="http://schemas.openxmlformats.org/drawingml/2006/picture">
                       <pic:pic xmlns:pic="http://schemas.openxmlformats.org/drawingml/2006/picture">
                         <pic:nvPicPr>
-                          <pic:cNvPr id="2" name="Picture 2" descr="Chart&#10;&#10;Description automatically generated"/>
+                          <pic:cNvPr id="9" name="Picture 9" descr="Diagram&#10;&#10;Description automatically generated with low confidence"/>
                           <pic:cNvPicPr/>
                         </pic:nvPicPr>
                         <pic:blipFill>
@@ -857,7 +857,7 @@
                         <pic:spPr>
                           <a:xfrm>
                             <a:off x="0" y="0"/>
-                            <a:ext cx="5787555" cy="4939826"/>
+                            <a:ext cx="5872175" cy="4131226"/>
                           </a:xfrm>
                           <a:prstGeom prst="rect">
                             <a:avLst/>
@@ -879,7 +879,28 @@
           </w:tcPr>
           <w:p>
             <w:r>
-              <w:t>(Left) Variance decomposition site (green) and year (yellow) contributions to variation in nitrogen- (N) and non-N components of the continuous maize penalty, and (right) lack of co-variation between the two components</w:t>
+              <w:t>(Left) Variance decomposition site (green)</w:t>
+            </w:r>
+            <w:r>
+              <w:t xml:space="preserve">, Midwest </w:t>
+            </w:r>
+            <w:r>
+              <w:t>year (</w:t>
+            </w:r>
+            <w:r>
+              <w:t>pink</w:t>
+            </w:r>
+            <w:r>
+              <w:t>)</w:t>
+            </w:r>
+            <w:r>
+              <w:t>, and site-specific year (yellow)</w:t>
+            </w:r>
+            <w:r>
+              <w:t xml:space="preserve"> contributions to variation in nitrogen- (N) and non-N components of the continuous maize penalty, and (right) lack of co-variation between the two components</w:t>
+            </w:r>
+            <w:r>
+              <w:t xml:space="preserve"> with non-N gaps tending to be larger</w:t>
             </w:r>
           </w:p>
         </w:tc>
@@ -931,6 +952,7 @@
               <w:rPr>
                 <w:noProof/>
               </w:rPr>
+              <w:lastRenderedPageBreak/>
               <w:drawing>
                 <wp:inline distT="0" distB="0" distL="0" distR="0" wp14:anchorId="05CA373C" wp14:editId="0530559A">
                   <wp:extent cx="5783580" cy="3151928"/>
@@ -986,19 +1008,22 @@
               <w:t>Pathways with confirmed (bold solid arrows), disaffirmed (dashed arrows)</w:t>
             </w:r>
             <w:r>
-              <w:t xml:space="preserve">, and </w:t>
-            </w:r>
-            <w:r>
-              <w:t xml:space="preserve">unknown (solid arrows) </w:t>
-            </w:r>
-            <w:r>
-              <w:t>XX</w:t>
-            </w:r>
-            <w:r>
-              <w:t xml:space="preserve"> based on literature, statistical models, and/or APSIM modelling linking the previous crop (maize, soybean)</w:t>
+              <w:t xml:space="preserve">, and unknown (solid arrows) </w:t>
+            </w:r>
+            <w:r>
+              <w:t xml:space="preserve">contributions linking </w:t>
+            </w:r>
+            <w:r>
+              <w:t>the previous crop (maize, soybean)</w:t>
             </w:r>
             <w:r>
               <w:t xml:space="preserve"> to the subsequent maize crop yield</w:t>
+            </w:r>
+            <w:r>
+              <w:t xml:space="preserve"> </w:t>
+            </w:r>
+            <w:r>
+              <w:t>based on literature, statistical models, and/or APSIM modelling</w:t>
             </w:r>
             <w:r>
               <w:t xml:space="preserve">. </w:t>

</xml_diff>

<commit_message>
abstract and figs manu update
</commit_message>
<xml_diff>
--- a/manuscript/draft-abstract-figs-v1.docx
+++ b/manuscript/draft-abstract-figs-v1.docx
@@ -13,8 +13,6 @@
           <w:b/>
           <w:bCs/>
           <w:color w:val="222222"/>
-          <w:sz w:val="28"/>
-          <w:szCs w:val="28"/>
         </w:rPr>
       </w:pPr>
       <w:r>
@@ -23,8 +21,6 @@
           <w:b/>
           <w:bCs/>
           <w:color w:val="222222"/>
-          <w:sz w:val="28"/>
-          <w:szCs w:val="28"/>
         </w:rPr>
         <w:t>Decomposing the</w:t>
       </w:r>
@@ -34,8 +30,6 @@
           <w:b/>
           <w:bCs/>
           <w:color w:val="222222"/>
-          <w:sz w:val="28"/>
-          <w:szCs w:val="28"/>
         </w:rPr>
         <w:t xml:space="preserve"> continuous maize penalty</w:t>
       </w:r>
@@ -51,8 +45,6 @@
           <w:b/>
           <w:bCs/>
           <w:color w:val="222222"/>
-          <w:sz w:val="28"/>
-          <w:szCs w:val="28"/>
         </w:rPr>
       </w:pPr>
     </w:p>
@@ -61,24 +53,654 @@
         <w:pStyle w:val="m-5394878258787082074msolistparagraph"/>
         <w:shd w:val="clear" w:color="auto" w:fill="FFFFFF"/>
         <w:spacing w:before="0" w:beforeAutospacing="0" w:after="0" w:afterAutospacing="0"/>
+        <w:ind w:left="360"/>
         <w:rPr>
           <w:rFonts w:ascii="Calibri" w:hAnsi="Calibri" w:cs="Calibri"/>
           <w:b/>
           <w:bCs/>
           <w:color w:val="222222"/>
-          <w:sz w:val="28"/>
-          <w:szCs w:val="28"/>
         </w:rPr>
       </w:pPr>
     </w:p>
     <w:p>
-      <w:r>
+      <w:pPr>
+        <w:tabs>
+          <w:tab w:val="left" w:pos="6210"/>
+        </w:tabs>
+        <w:rPr>
+          <w:sz w:val="24"/>
+          <w:szCs w:val="24"/>
+        </w:rPr>
+      </w:pPr>
+      <w:r>
+        <w:rPr>
+          <w:sz w:val="24"/>
+          <w:szCs w:val="24"/>
+        </w:rPr>
+        <w:t>M</w:t>
+      </w:r>
+      <w:r>
+        <w:rPr>
+          <w:sz w:val="24"/>
+          <w:szCs w:val="24"/>
+        </w:rPr>
+        <w:t>aize grown continuously produces lower grain yields compared to maize grown in rotation with another crop</w:t>
+      </w:r>
+      <w:r>
+        <w:rPr>
+          <w:sz w:val="24"/>
+          <w:szCs w:val="24"/>
+        </w:rPr>
+        <w:t>,</w:t>
+      </w:r>
+      <w:r>
+        <w:rPr>
+          <w:sz w:val="24"/>
+          <w:szCs w:val="24"/>
+        </w:rPr>
+        <w:t xml:space="preserve"> even under high inputs</w:t>
+      </w:r>
+      <w:r>
+        <w:rPr>
+          <w:sz w:val="24"/>
+          <w:szCs w:val="24"/>
+        </w:rPr>
+        <w:t xml:space="preserve">. This </w:t>
+      </w:r>
+      <w:r>
+        <w:rPr>
+          <w:sz w:val="24"/>
+          <w:szCs w:val="24"/>
+        </w:rPr>
+        <w:t xml:space="preserve">phenomenon </w:t>
+      </w:r>
+      <w:r>
+        <w:rPr>
+          <w:sz w:val="24"/>
+          <w:szCs w:val="24"/>
+        </w:rPr>
+        <w:t xml:space="preserve">is </w:t>
+      </w:r>
+      <w:r>
+        <w:rPr>
+          <w:sz w:val="24"/>
+          <w:szCs w:val="24"/>
+        </w:rPr>
+        <w:t xml:space="preserve">commonly referred to as the ‘continuous maize penalty’. </w:t>
+      </w:r>
+      <w:r>
+        <w:rPr>
+          <w:sz w:val="24"/>
+          <w:szCs w:val="24"/>
+        </w:rPr>
+        <w:t>In the maize-producing regions of the US, th</w:t>
+      </w:r>
+      <w:r>
+        <w:rPr>
+          <w:sz w:val="24"/>
+          <w:szCs w:val="24"/>
+        </w:rPr>
+        <w:t xml:space="preserve">is yield </w:t>
+      </w:r>
+      <w:r>
+        <w:rPr>
+          <w:sz w:val="24"/>
+          <w:szCs w:val="24"/>
+        </w:rPr>
+        <w:t xml:space="preserve">penalty </w:t>
+      </w:r>
+      <w:r>
+        <w:rPr>
+          <w:sz w:val="24"/>
+          <w:szCs w:val="24"/>
+        </w:rPr>
+        <w:t xml:space="preserve">is </w:t>
+      </w:r>
+      <w:r>
+        <w:rPr>
+          <w:sz w:val="24"/>
+          <w:szCs w:val="24"/>
+        </w:rPr>
+        <w:t xml:space="preserve">well-documented, but a lack of mechanistic understanding impedes progress in </w:t>
+      </w:r>
+      <w:r>
+        <w:rPr>
+          <w:sz w:val="24"/>
+          <w:szCs w:val="24"/>
+        </w:rPr>
+        <w:t xml:space="preserve">both </w:t>
+      </w:r>
+      <w:r>
+        <w:rPr>
+          <w:sz w:val="24"/>
+          <w:szCs w:val="24"/>
+        </w:rPr>
+        <w:t xml:space="preserve">applied and basic sciences </w:t>
+      </w:r>
+      <w:r>
+        <w:rPr>
+          <w:sz w:val="24"/>
+          <w:szCs w:val="24"/>
+        </w:rPr>
+        <w:t xml:space="preserve">(e.g. identifying effective management strategies to minimize the penalty, incorporating the </w:t>
+      </w:r>
+      <w:r>
+        <w:rPr>
+          <w:sz w:val="24"/>
+          <w:szCs w:val="24"/>
+        </w:rPr>
+        <w:t>effect in</w:t>
+      </w:r>
+      <w:r>
+        <w:rPr>
+          <w:sz w:val="24"/>
+          <w:szCs w:val="24"/>
+        </w:rPr>
+        <w:t>to</w:t>
+      </w:r>
+      <w:r>
+        <w:rPr>
+          <w:sz w:val="24"/>
+          <w:szCs w:val="24"/>
+        </w:rPr>
+        <w:t xml:space="preserve"> crop models).  In the present study, we use replicated experimental data to (</w:t>
+      </w:r>
+      <w:proofErr w:type="spellStart"/>
+      <w:r>
+        <w:rPr>
+          <w:sz w:val="24"/>
+          <w:szCs w:val="24"/>
+        </w:rPr>
+        <w:t>i</w:t>
+      </w:r>
+      <w:proofErr w:type="spellEnd"/>
+      <w:r>
+        <w:rPr>
+          <w:sz w:val="24"/>
+          <w:szCs w:val="24"/>
+        </w:rPr>
+        <w:t xml:space="preserve">) </w:t>
+      </w:r>
+      <w:r>
+        <w:rPr>
+          <w:sz w:val="24"/>
+          <w:szCs w:val="24"/>
+        </w:rPr>
+        <w:t xml:space="preserve">quantify the components of the penalty that are and are not closeable through </w:t>
+      </w:r>
+      <w:r>
+        <w:rPr>
+          <w:sz w:val="24"/>
+          <w:szCs w:val="24"/>
+        </w:rPr>
+        <w:t xml:space="preserve">nitrogen (N) fertilization, (ii) describe variation in those components, and (iii) identify probable mechanisms driving variation. </w:t>
+      </w:r>
+      <w:r>
+        <w:rPr>
+          <w:sz w:val="24"/>
+          <w:szCs w:val="24"/>
+        </w:rPr>
+        <w:t xml:space="preserve">We used nitrogen-response curves for continuous- and rotated-maize systems from 14 sites </w:t>
+      </w:r>
+      <w:r>
+        <w:rPr>
+          <w:sz w:val="24"/>
+          <w:szCs w:val="24"/>
+        </w:rPr>
+        <w:t>across</w:t>
+      </w:r>
+      <w:r>
+        <w:rPr>
+          <w:sz w:val="24"/>
+          <w:szCs w:val="24"/>
+        </w:rPr>
+        <w:t xml:space="preserve"> Illinois and Iowa conducted between 1999 and 2016</w:t>
+      </w:r>
+      <w:r>
+        <w:rPr>
+          <w:sz w:val="24"/>
+          <w:szCs w:val="24"/>
+        </w:rPr>
+        <w:t>, for a total of 179 site-years</w:t>
+      </w:r>
+      <w:r>
+        <w:rPr>
+          <w:sz w:val="24"/>
+          <w:szCs w:val="24"/>
+        </w:rPr>
+        <w:t xml:space="preserve">. </w:t>
+      </w:r>
+      <w:r>
+        <w:rPr>
+          <w:sz w:val="24"/>
+          <w:szCs w:val="24"/>
+        </w:rPr>
+        <w:t xml:space="preserve">All sites were tilled and had sub-surface drainage where geographically appropriate. </w:t>
+      </w:r>
+      <w:r>
+        <w:rPr>
+          <w:sz w:val="24"/>
+          <w:szCs w:val="24"/>
+        </w:rPr>
+        <w:t xml:space="preserve">At optimal rotated-maize N fertilization rates, the mean </w:t>
+      </w:r>
+      <w:r>
+        <w:rPr>
+          <w:sz w:val="24"/>
+          <w:szCs w:val="24"/>
+        </w:rPr>
+        <w:t xml:space="preserve">continuous </w:t>
+      </w:r>
+      <w:r>
+        <w:rPr>
+          <w:sz w:val="24"/>
+          <w:szCs w:val="24"/>
+        </w:rPr>
+        <w:t>maize</w:t>
+      </w:r>
+      <w:r>
+        <w:rPr>
+          <w:sz w:val="24"/>
+          <w:szCs w:val="24"/>
+        </w:rPr>
+        <w:t xml:space="preserve"> </w:t>
+      </w:r>
+      <w:r>
+        <w:rPr>
+          <w:sz w:val="24"/>
+          <w:szCs w:val="24"/>
+        </w:rPr>
+        <w:t>penalty was 1.3</w:t>
+      </w:r>
+      <w:r>
+        <w:rPr>
+          <w:sz w:val="24"/>
+          <w:szCs w:val="24"/>
+        </w:rPr>
+        <w:t xml:space="preserve"> Mg ha-1</w:t>
+      </w:r>
+      <w:r>
+        <w:rPr>
+          <w:sz w:val="24"/>
+          <w:szCs w:val="24"/>
+        </w:rPr>
+        <w:t>. An estimated 0.4 Mg ha-1 of that penalty, or 30%</w:t>
+      </w:r>
+      <w:r>
+        <w:rPr>
+          <w:sz w:val="24"/>
+          <w:szCs w:val="24"/>
+        </w:rPr>
+        <w:t>,</w:t>
+      </w:r>
+      <w:r>
+        <w:rPr>
+          <w:sz w:val="24"/>
+          <w:szCs w:val="24"/>
+        </w:rPr>
+        <w:t xml:space="preserve"> was </w:t>
+      </w:r>
+      <w:r>
+        <w:rPr>
+          <w:sz w:val="24"/>
+          <w:szCs w:val="24"/>
+        </w:rPr>
+        <w:t xml:space="preserve">overcome </w:t>
+      </w:r>
+      <w:r>
+        <w:rPr>
+          <w:sz w:val="24"/>
+          <w:szCs w:val="24"/>
+        </w:rPr>
+        <w:t xml:space="preserve">through </w:t>
+      </w:r>
+      <w:r>
+        <w:rPr>
+          <w:sz w:val="24"/>
+          <w:szCs w:val="24"/>
+        </w:rPr>
+        <w:t>appl</w:t>
+      </w:r>
+      <w:r>
+        <w:rPr>
+          <w:sz w:val="24"/>
+          <w:szCs w:val="24"/>
+        </w:rPr>
+        <w:t xml:space="preserve">ication of </w:t>
+      </w:r>
+      <w:r>
+        <w:rPr>
+          <w:sz w:val="24"/>
+          <w:szCs w:val="24"/>
+        </w:rPr>
+        <w:t>N above the optimal rate for rotated maize</w:t>
+      </w:r>
+      <w:r>
+        <w:rPr>
+          <w:sz w:val="24"/>
+          <w:szCs w:val="24"/>
+        </w:rPr>
+        <w:t xml:space="preserve">, producing a continuous </w:t>
+      </w:r>
+      <w:r>
+        <w:rPr>
+          <w:sz w:val="24"/>
+          <w:szCs w:val="24"/>
+        </w:rPr>
+        <w:t>maize</w:t>
+      </w:r>
+      <w:r>
+        <w:rPr>
+          <w:sz w:val="24"/>
+          <w:szCs w:val="24"/>
+        </w:rPr>
+        <w:t xml:space="preserve"> penalty of 0.9 Mg ha-1 even with sufficient N application. </w:t>
+      </w:r>
+      <w:r>
+        <w:rPr>
+          <w:sz w:val="24"/>
+          <w:szCs w:val="24"/>
+        </w:rPr>
+        <w:t xml:space="preserve">Variation in the </w:t>
+      </w:r>
+      <w:r>
+        <w:rPr>
+          <w:sz w:val="24"/>
+          <w:szCs w:val="24"/>
+        </w:rPr>
+        <w:t xml:space="preserve">non-closable </w:t>
+      </w:r>
+      <w:r>
+        <w:rPr>
+          <w:sz w:val="24"/>
+          <w:szCs w:val="24"/>
+        </w:rPr>
+        <w:t xml:space="preserve">maize penalty is due to variation in continuous maize yields, rather than rotated maize yields. </w:t>
+      </w:r>
+      <w:r>
+        <w:rPr>
+          <w:sz w:val="24"/>
+          <w:szCs w:val="24"/>
+        </w:rPr>
+        <w:t>S</w:t>
+      </w:r>
+      <w:r>
+        <w:rPr>
+          <w:sz w:val="24"/>
+          <w:szCs w:val="24"/>
+        </w:rPr>
+        <w:t>ite explain</w:t>
+      </w:r>
+      <w:r>
+        <w:rPr>
+          <w:sz w:val="24"/>
+          <w:szCs w:val="24"/>
+        </w:rPr>
+        <w:t>ed</w:t>
+      </w:r>
+      <w:r>
+        <w:rPr>
+          <w:sz w:val="24"/>
+          <w:szCs w:val="24"/>
+        </w:rPr>
+        <w:t xml:space="preserve"> 12% of the total variation in both</w:t>
+      </w:r>
+      <w:r>
+        <w:rPr>
+          <w:sz w:val="24"/>
+          <w:szCs w:val="24"/>
+        </w:rPr>
+        <w:t xml:space="preserve"> components</w:t>
+      </w:r>
+      <w:r>
+        <w:rPr>
+          <w:sz w:val="24"/>
+          <w:szCs w:val="24"/>
+        </w:rPr>
+        <w:t xml:space="preserve">, </w:t>
+      </w:r>
+      <w:r>
+        <w:rPr>
+          <w:sz w:val="24"/>
+          <w:szCs w:val="24"/>
+        </w:rPr>
+        <w:t xml:space="preserve">respectively, </w:t>
+      </w:r>
+      <w:r>
+        <w:rPr>
+          <w:sz w:val="24"/>
+          <w:szCs w:val="24"/>
+        </w:rPr>
+        <w:t>with t</w:t>
+      </w:r>
+      <w:r>
+        <w:rPr>
+          <w:sz w:val="24"/>
+          <w:szCs w:val="24"/>
+        </w:rPr>
+        <w:t xml:space="preserve">he penalty at more northern sites </w:t>
+      </w:r>
+      <w:r>
+        <w:rPr>
+          <w:sz w:val="24"/>
+          <w:szCs w:val="24"/>
+        </w:rPr>
+        <w:t>being</w:t>
+      </w:r>
+      <w:r>
+        <w:rPr>
+          <w:sz w:val="24"/>
+          <w:szCs w:val="24"/>
+        </w:rPr>
+        <w:t xml:space="preserve"> less </w:t>
+      </w:r>
+      <w:r>
+        <w:rPr>
+          <w:sz w:val="24"/>
+          <w:szCs w:val="24"/>
+        </w:rPr>
+        <w:t>responsive to</w:t>
+      </w:r>
+      <w:r>
+        <w:rPr>
+          <w:sz w:val="24"/>
+          <w:szCs w:val="24"/>
+        </w:rPr>
+        <w:t xml:space="preserve"> </w:t>
+      </w:r>
+      <w:r>
+        <w:rPr>
+          <w:sz w:val="24"/>
+          <w:szCs w:val="24"/>
+        </w:rPr>
+        <w:t>N</w:t>
+      </w:r>
+      <w:r>
+        <w:rPr>
+          <w:sz w:val="24"/>
+          <w:szCs w:val="24"/>
+        </w:rPr>
+        <w:t xml:space="preserve"> </w:t>
+      </w:r>
+      <w:r>
+        <w:rPr>
+          <w:sz w:val="24"/>
+          <w:szCs w:val="24"/>
+        </w:rPr>
+        <w:t>fert</w:t>
+      </w:r>
+      <w:r>
+        <w:rPr>
+          <w:sz w:val="24"/>
+          <w:szCs w:val="24"/>
+        </w:rPr>
+        <w:t>ilization</w:t>
+      </w:r>
+      <w:r>
+        <w:rPr>
+          <w:sz w:val="24"/>
+          <w:szCs w:val="24"/>
+        </w:rPr>
+        <w:t xml:space="preserve"> compared to southern sites</w:t>
+      </w:r>
+      <w:r>
+        <w:rPr>
+          <w:sz w:val="24"/>
+          <w:szCs w:val="24"/>
+        </w:rPr>
+        <w:t xml:space="preserve">. Using a causal diagram in combination with literature, statistical models, and a processed-based model (APSIM), we found compromised maize roots following a maize crop </w:t>
+      </w:r>
+      <w:r>
+        <w:rPr>
+          <w:sz w:val="24"/>
+          <w:szCs w:val="24"/>
+        </w:rPr>
+        <w:t xml:space="preserve">could be the strongest </w:t>
+      </w:r>
+      <w:r>
+        <w:rPr>
+          <w:sz w:val="24"/>
+          <w:szCs w:val="24"/>
+        </w:rPr>
+        <w:t xml:space="preserve">driver of the penalty, but to our knowledge there is little data to refute or support this hypothesis. Our study </w:t>
+      </w:r>
+      <w:r>
+        <w:rPr>
+          <w:sz w:val="24"/>
+          <w:szCs w:val="24"/>
+        </w:rPr>
+        <w:t>shows that, on average, only a third of the continuous maize penalty</w:t>
+      </w:r>
+      <w:r>
+        <w:rPr>
+          <w:sz w:val="24"/>
+          <w:szCs w:val="24"/>
+        </w:rPr>
+        <w:t xml:space="preserve"> at optimal rotated-maize N rates</w:t>
+      </w:r>
+      <w:r>
+        <w:rPr>
+          <w:sz w:val="24"/>
+          <w:szCs w:val="24"/>
+        </w:rPr>
+        <w:t xml:space="preserve"> can be overcome through additional N fertilization. Understanding the remaining penalty will require a focus on the </w:t>
+      </w:r>
+      <w:r>
+        <w:rPr>
+          <w:sz w:val="24"/>
+          <w:szCs w:val="24"/>
+        </w:rPr>
+        <w:t>structure and functionality</w:t>
+      </w:r>
+      <w:r>
+        <w:rPr>
+          <w:sz w:val="24"/>
+          <w:szCs w:val="24"/>
+        </w:rPr>
+        <w:t xml:space="preserve"> of roots i</w:t>
+      </w:r>
+      <w:r>
+        <w:rPr>
+          <w:sz w:val="24"/>
+          <w:szCs w:val="24"/>
+        </w:rPr>
+        <w:t xml:space="preserve">n </w:t>
+      </w:r>
+      <w:r>
+        <w:rPr>
+          <w:sz w:val="24"/>
+          <w:szCs w:val="24"/>
+        </w:rPr>
+        <w:t>rotated- and continuous-maize systems</w:t>
+      </w:r>
+      <w:r>
+        <w:rPr>
+          <w:sz w:val="24"/>
+          <w:szCs w:val="24"/>
+        </w:rPr>
+        <w:t>. This focus would support efforts to manage, breed for, and model the continuous maize penalty</w:t>
+      </w:r>
+      <w:r>
+        <w:rPr>
+          <w:sz w:val="24"/>
+          <w:szCs w:val="24"/>
+        </w:rPr>
+        <w:t>, and would represent a major step towards using agriculture land more efficiently</w:t>
+      </w:r>
+      <w:r>
+        <w:rPr>
+          <w:sz w:val="24"/>
+          <w:szCs w:val="24"/>
+        </w:rPr>
+        <w:t xml:space="preserve">.  </w:t>
+      </w:r>
+    </w:p>
+    <w:p>
+      <w:pPr>
+        <w:pStyle w:val="m-5394878258787082074msolistparagraph"/>
+        <w:shd w:val="clear" w:color="auto" w:fill="FFFFFF"/>
+        <w:spacing w:before="0" w:beforeAutospacing="0" w:after="0" w:afterAutospacing="0"/>
+        <w:ind w:left="360"/>
+        <w:rPr>
+          <w:rFonts w:ascii="Calibri" w:hAnsi="Calibri" w:cs="Calibri"/>
+          <w:b/>
+          <w:bCs/>
+          <w:color w:val="222222"/>
+        </w:rPr>
+      </w:pPr>
+    </w:p>
+    <w:p>
+      <w:pPr>
+        <w:pStyle w:val="m-5394878258787082074msolistparagraph"/>
+        <w:shd w:val="clear" w:color="auto" w:fill="FFFFFF"/>
+        <w:spacing w:before="0" w:beforeAutospacing="0" w:after="0" w:afterAutospacing="0"/>
+        <w:rPr>
+          <w:rFonts w:ascii="Calibri" w:hAnsi="Calibri" w:cs="Calibri"/>
+          <w:b/>
+          <w:bCs/>
+          <w:color w:val="222222"/>
+        </w:rPr>
+      </w:pPr>
+    </w:p>
+    <w:p>
+      <w:pPr>
+        <w:pStyle w:val="ListParagraph"/>
+        <w:numPr>
+          <w:ilvl w:val="0"/>
+          <w:numId w:val="7"/>
+        </w:numPr>
+        <w:rPr>
+          <w:b/>
+          <w:bCs/>
+          <w:sz w:val="24"/>
+          <w:szCs w:val="24"/>
+        </w:rPr>
+      </w:pPr>
+      <w:r>
+        <w:rPr>
+          <w:b/>
+          <w:bCs/>
+          <w:sz w:val="24"/>
+          <w:szCs w:val="24"/>
+        </w:rPr>
         <w:t xml:space="preserve">The </w:t>
       </w:r>
       <w:r>
+        <w:rPr>
+          <w:b/>
+          <w:bCs/>
+          <w:sz w:val="24"/>
+          <w:szCs w:val="24"/>
+        </w:rPr>
         <w:t xml:space="preserve">continuous maize penalty has not changed </w:t>
       </w:r>
       <w:r>
+        <w:rPr>
+          <w:b/>
+          <w:bCs/>
+          <w:sz w:val="24"/>
+          <w:szCs w:val="24"/>
+        </w:rPr>
         <w:t xml:space="preserve">over time.  </w:t>
       </w:r>
     </w:p>
@@ -97,10 +719,19 @@
             <w:tcW w:w="9350" w:type="dxa"/>
           </w:tcPr>
           <w:p>
+            <w:pPr>
+              <w:rPr>
+                <w:sz w:val="24"/>
+                <w:szCs w:val="24"/>
+              </w:rPr>
+            </w:pPr>
             <w:r>
               <w:rPr>
                 <w:noProof/>
-              </w:rPr>
+                <w:sz w:val="24"/>
+                <w:szCs w:val="24"/>
+              </w:rPr>
+              <w:lastRenderedPageBreak/>
               <w:drawing>
                 <wp:inline distT="0" distB="0" distL="0" distR="0" wp14:anchorId="5E4E147D" wp14:editId="63898D4B">
                   <wp:extent cx="5943600" cy="2884805"/>
@@ -152,8 +783,40 @@
             <w:tcW w:w="9350" w:type="dxa"/>
           </w:tcPr>
           <w:p>
-            <w:r>
-              <w:t xml:space="preserve">(Left) Geographic location of the 14 sites included in this dataset, with each site representing 8-18 site-years for a total of 179 site-years. (Right) </w:t>
+            <w:pPr>
+              <w:rPr>
+                <w:sz w:val="24"/>
+                <w:szCs w:val="24"/>
+              </w:rPr>
+            </w:pPr>
+            <w:r>
+              <w:t>(</w:t>
+            </w:r>
+            <w:r>
+              <w:rPr>
+                <w:i/>
+                <w:iCs/>
+              </w:rPr>
+              <w:t>Left</w:t>
+            </w:r>
+            <w:r>
+              <w:t xml:space="preserve">) Geographic location of the 14 sites included in this dataset, with each site representing 8-18 site-years </w:t>
+            </w:r>
+            <w:r>
+              <w:t xml:space="preserve">(size of points) </w:t>
+            </w:r>
+            <w:r>
+              <w:t>for a total of 179 site-years. (</w:t>
+            </w:r>
+            <w:r>
+              <w:rPr>
+                <w:i/>
+                <w:iCs/>
+              </w:rPr>
+              <w:t>Right</w:t>
+            </w:r>
+            <w:r>
+              <w:t xml:space="preserve">) </w:t>
             </w:r>
             <w:r>
               <w:t xml:space="preserve">Grain yields for maize grown </w:t>
@@ -215,8 +878,6 @@
           <w:b/>
           <w:bCs/>
           <w:color w:val="222222"/>
-          <w:sz w:val="28"/>
-          <w:szCs w:val="28"/>
         </w:rPr>
       </w:pPr>
     </w:p>
@@ -231,8 +892,6 @@
           <w:b/>
           <w:bCs/>
           <w:color w:val="222222"/>
-          <w:sz w:val="28"/>
-          <w:szCs w:val="28"/>
         </w:rPr>
       </w:pPr>
     </w:p>
@@ -247,10 +906,122 @@
           <w:b/>
           <w:bCs/>
           <w:color w:val="222222"/>
-          <w:sz w:val="28"/>
-          <w:szCs w:val="28"/>
-        </w:rPr>
-      </w:pPr>
+        </w:rPr>
+      </w:pPr>
+    </w:p>
+    <w:p>
+      <w:pPr>
+        <w:pStyle w:val="ListParagraph"/>
+        <w:numPr>
+          <w:ilvl w:val="0"/>
+          <w:numId w:val="7"/>
+        </w:numPr>
+        <w:rPr>
+          <w:b/>
+          <w:bCs/>
+          <w:sz w:val="24"/>
+          <w:szCs w:val="24"/>
+        </w:rPr>
+      </w:pPr>
+      <w:r>
+        <w:rPr>
+          <w:b/>
+          <w:bCs/>
+          <w:sz w:val="24"/>
+          <w:szCs w:val="24"/>
+        </w:rPr>
+        <w:t>In any given year, t</w:t>
+      </w:r>
+      <w:r>
+        <w:rPr>
+          <w:b/>
+          <w:bCs/>
+          <w:sz w:val="24"/>
+          <w:szCs w:val="24"/>
+        </w:rPr>
+        <w:t>h</w:t>
+      </w:r>
+      <w:r>
+        <w:rPr>
+          <w:b/>
+          <w:bCs/>
+          <w:sz w:val="24"/>
+          <w:szCs w:val="24"/>
+        </w:rPr>
+        <w:t>e continuous maize</w:t>
+      </w:r>
+      <w:r>
+        <w:rPr>
+          <w:b/>
+          <w:bCs/>
+          <w:sz w:val="24"/>
+          <w:szCs w:val="24"/>
+        </w:rPr>
+        <w:t xml:space="preserve"> penalty is composed of both nitrogen-</w:t>
+      </w:r>
+      <w:r>
+        <w:rPr>
+          <w:b/>
+          <w:bCs/>
+          <w:sz w:val="24"/>
+          <w:szCs w:val="24"/>
+        </w:rPr>
+        <w:t xml:space="preserve"> </w:t>
+      </w:r>
+      <w:r>
+        <w:rPr>
+          <w:b/>
+          <w:bCs/>
+          <w:sz w:val="24"/>
+          <w:szCs w:val="24"/>
+        </w:rPr>
+        <w:t xml:space="preserve">(closable with additional nitrogen fertilization) </w:t>
+      </w:r>
+      <w:r>
+        <w:rPr>
+          <w:b/>
+          <w:bCs/>
+          <w:sz w:val="24"/>
+          <w:szCs w:val="24"/>
+        </w:rPr>
+        <w:t xml:space="preserve">and non-nitrogen </w:t>
+      </w:r>
+      <w:r>
+        <w:rPr>
+          <w:b/>
+          <w:bCs/>
+          <w:sz w:val="24"/>
+          <w:szCs w:val="24"/>
+        </w:rPr>
+        <w:t xml:space="preserve">(not closable) </w:t>
+      </w:r>
+      <w:r>
+        <w:rPr>
+          <w:b/>
+          <w:bCs/>
+          <w:sz w:val="24"/>
+          <w:szCs w:val="24"/>
+        </w:rPr>
+        <w:t>components</w:t>
+      </w:r>
+      <w:r>
+        <w:rPr>
+          <w:b/>
+          <w:bCs/>
+          <w:sz w:val="24"/>
+          <w:szCs w:val="24"/>
+        </w:rPr>
+        <w:t>. The relative contribution of each</w:t>
+      </w:r>
+      <w:r>
+        <w:rPr>
+          <w:b/>
+          <w:bCs/>
+          <w:sz w:val="24"/>
+          <w:szCs w:val="24"/>
+        </w:rPr>
+        <w:t xml:space="preserve"> can be determined from the nitrogen-response curve. </w:t>
+      </w:r>
     </w:p>
     <w:p>
       <w:pPr>
@@ -263,250 +1034,9 @@
           <w:b/>
           <w:bCs/>
           <w:color w:val="222222"/>
-          <w:sz w:val="28"/>
-          <w:szCs w:val="28"/>
         </w:rPr>
       </w:pPr>
     </w:p>
-    <w:p>
-      <w:pPr>
-        <w:pStyle w:val="m-5394878258787082074msolistparagraph"/>
-        <w:shd w:val="clear" w:color="auto" w:fill="FFFFFF"/>
-        <w:spacing w:before="0" w:beforeAutospacing="0" w:after="0" w:afterAutospacing="0"/>
-        <w:ind w:left="360"/>
-        <w:rPr>
-          <w:rFonts w:ascii="Calibri" w:hAnsi="Calibri" w:cs="Calibri"/>
-          <w:b/>
-          <w:bCs/>
-          <w:color w:val="222222"/>
-          <w:sz w:val="28"/>
-          <w:szCs w:val="28"/>
-        </w:rPr>
-      </w:pPr>
-    </w:p>
-    <w:p>
-      <w:pPr>
-        <w:pStyle w:val="m-5394878258787082074msolistparagraph"/>
-        <w:shd w:val="clear" w:color="auto" w:fill="FFFFFF"/>
-        <w:spacing w:before="0" w:beforeAutospacing="0" w:after="0" w:afterAutospacing="0"/>
-        <w:ind w:left="360"/>
-        <w:rPr>
-          <w:rFonts w:ascii="Calibri" w:hAnsi="Calibri" w:cs="Calibri"/>
-          <w:b/>
-          <w:bCs/>
-          <w:color w:val="222222"/>
-          <w:sz w:val="28"/>
-          <w:szCs w:val="28"/>
-        </w:rPr>
-      </w:pPr>
-    </w:p>
-    <w:p>
-      <w:pPr>
-        <w:pStyle w:val="m-5394878258787082074msolistparagraph"/>
-        <w:shd w:val="clear" w:color="auto" w:fill="FFFFFF"/>
-        <w:spacing w:before="0" w:beforeAutospacing="0" w:after="0" w:afterAutospacing="0"/>
-        <w:ind w:left="360"/>
-        <w:rPr>
-          <w:rFonts w:ascii="Calibri" w:hAnsi="Calibri" w:cs="Calibri"/>
-          <w:b/>
-          <w:bCs/>
-          <w:color w:val="222222"/>
-          <w:sz w:val="28"/>
-          <w:szCs w:val="28"/>
-        </w:rPr>
-      </w:pPr>
-    </w:p>
-    <w:p>
-      <w:pPr>
-        <w:pStyle w:val="m-5394878258787082074msolistparagraph"/>
-        <w:shd w:val="clear" w:color="auto" w:fill="FFFFFF"/>
-        <w:spacing w:before="0" w:beforeAutospacing="0" w:after="0" w:afterAutospacing="0"/>
-        <w:ind w:left="360"/>
-        <w:rPr>
-          <w:rFonts w:ascii="Calibri" w:hAnsi="Calibri" w:cs="Calibri"/>
-          <w:b/>
-          <w:bCs/>
-          <w:color w:val="222222"/>
-          <w:sz w:val="28"/>
-          <w:szCs w:val="28"/>
-        </w:rPr>
-      </w:pPr>
-    </w:p>
-    <w:p>
-      <w:pPr>
-        <w:pStyle w:val="m-5394878258787082074msolistparagraph"/>
-        <w:shd w:val="clear" w:color="auto" w:fill="FFFFFF"/>
-        <w:spacing w:before="0" w:beforeAutospacing="0" w:after="0" w:afterAutospacing="0"/>
-        <w:ind w:left="360"/>
-        <w:rPr>
-          <w:rFonts w:ascii="Calibri" w:hAnsi="Calibri" w:cs="Calibri"/>
-          <w:b/>
-          <w:bCs/>
-          <w:color w:val="222222"/>
-          <w:sz w:val="28"/>
-          <w:szCs w:val="28"/>
-        </w:rPr>
-      </w:pPr>
-    </w:p>
-    <w:p>
-      <w:pPr>
-        <w:pStyle w:val="m-5394878258787082074msolistparagraph"/>
-        <w:shd w:val="clear" w:color="auto" w:fill="FFFFFF"/>
-        <w:spacing w:before="0" w:beforeAutospacing="0" w:after="0" w:afterAutospacing="0"/>
-        <w:ind w:left="360"/>
-        <w:rPr>
-          <w:rFonts w:ascii="Calibri" w:hAnsi="Calibri" w:cs="Calibri"/>
-          <w:b/>
-          <w:bCs/>
-          <w:color w:val="222222"/>
-          <w:sz w:val="28"/>
-          <w:szCs w:val="28"/>
-        </w:rPr>
-      </w:pPr>
-    </w:p>
-    <w:p>
-      <w:pPr>
-        <w:pStyle w:val="m-5394878258787082074msolistparagraph"/>
-        <w:shd w:val="clear" w:color="auto" w:fill="FFFFFF"/>
-        <w:spacing w:before="0" w:beforeAutospacing="0" w:after="0" w:afterAutospacing="0"/>
-        <w:ind w:left="360"/>
-        <w:rPr>
-          <w:rFonts w:ascii="Calibri" w:hAnsi="Calibri" w:cs="Calibri"/>
-          <w:b/>
-          <w:bCs/>
-          <w:color w:val="222222"/>
-          <w:sz w:val="28"/>
-          <w:szCs w:val="28"/>
-        </w:rPr>
-      </w:pPr>
-    </w:p>
-    <w:p>
-      <w:pPr>
-        <w:pStyle w:val="m-5394878258787082074msolistparagraph"/>
-        <w:shd w:val="clear" w:color="auto" w:fill="FFFFFF"/>
-        <w:spacing w:before="0" w:beforeAutospacing="0" w:after="0" w:afterAutospacing="0"/>
-        <w:ind w:left="360"/>
-        <w:rPr>
-          <w:rFonts w:ascii="Calibri" w:hAnsi="Calibri" w:cs="Calibri"/>
-          <w:b/>
-          <w:bCs/>
-          <w:color w:val="222222"/>
-          <w:sz w:val="28"/>
-          <w:szCs w:val="28"/>
-        </w:rPr>
-      </w:pPr>
-    </w:p>
-    <w:p>
-      <w:pPr>
-        <w:pStyle w:val="m-5394878258787082074msolistparagraph"/>
-        <w:shd w:val="clear" w:color="auto" w:fill="FFFFFF"/>
-        <w:spacing w:before="0" w:beforeAutospacing="0" w:after="0" w:afterAutospacing="0"/>
-        <w:ind w:left="360"/>
-        <w:rPr>
-          <w:rFonts w:ascii="Calibri" w:hAnsi="Calibri" w:cs="Calibri"/>
-          <w:b/>
-          <w:bCs/>
-          <w:color w:val="222222"/>
-          <w:sz w:val="28"/>
-          <w:szCs w:val="28"/>
-        </w:rPr>
-      </w:pPr>
-    </w:p>
-    <w:p>
-      <w:pPr>
-        <w:pStyle w:val="m-5394878258787082074msolistparagraph"/>
-        <w:shd w:val="clear" w:color="auto" w:fill="FFFFFF"/>
-        <w:spacing w:before="0" w:beforeAutospacing="0" w:after="0" w:afterAutospacing="0"/>
-        <w:ind w:left="360"/>
-        <w:rPr>
-          <w:rFonts w:ascii="Calibri" w:hAnsi="Calibri" w:cs="Calibri"/>
-          <w:b/>
-          <w:bCs/>
-          <w:color w:val="222222"/>
-          <w:sz w:val="28"/>
-          <w:szCs w:val="28"/>
-        </w:rPr>
-      </w:pPr>
-    </w:p>
-    <w:p>
-      <w:pPr>
-        <w:pStyle w:val="m-5394878258787082074msolistparagraph"/>
-        <w:shd w:val="clear" w:color="auto" w:fill="FFFFFF"/>
-        <w:spacing w:before="0" w:beforeAutospacing="0" w:after="0" w:afterAutospacing="0"/>
-        <w:ind w:left="360"/>
-        <w:rPr>
-          <w:rFonts w:ascii="Calibri" w:hAnsi="Calibri" w:cs="Calibri"/>
-          <w:b/>
-          <w:bCs/>
-          <w:color w:val="222222"/>
-          <w:sz w:val="28"/>
-          <w:szCs w:val="28"/>
-        </w:rPr>
-      </w:pPr>
-    </w:p>
-    <w:p>
-      <w:pPr>
-        <w:pStyle w:val="m-5394878258787082074msolistparagraph"/>
-        <w:shd w:val="clear" w:color="auto" w:fill="FFFFFF"/>
-        <w:spacing w:before="0" w:beforeAutospacing="0" w:after="0" w:afterAutospacing="0"/>
-        <w:ind w:left="360"/>
-        <w:rPr>
-          <w:rFonts w:ascii="Calibri" w:hAnsi="Calibri" w:cs="Calibri"/>
-          <w:b/>
-          <w:bCs/>
-          <w:color w:val="222222"/>
-          <w:sz w:val="28"/>
-          <w:szCs w:val="28"/>
-        </w:rPr>
-      </w:pPr>
-    </w:p>
-    <w:p>
-      <w:r>
-        <w:lastRenderedPageBreak/>
-        <w:t>In any given year, t</w:t>
-      </w:r>
-      <w:r>
-        <w:t>his penalty is composed of both nitrogen-</w:t>
-      </w:r>
-      <w:r>
-        <w:t xml:space="preserve"> </w:t>
-      </w:r>
-      <w:r>
-        <w:t xml:space="preserve">(closable with additional nitrogen fertilization) </w:t>
-      </w:r>
-      <w:r>
-        <w:t xml:space="preserve">and non-nitrogen </w:t>
-      </w:r>
-      <w:r>
-        <w:t xml:space="preserve">(not closable) </w:t>
-      </w:r>
-      <w:r>
-        <w:t>components</w:t>
-      </w:r>
-      <w:r>
-        <w:t>. The relative contribution of each</w:t>
-      </w:r>
-      <w:r>
-        <w:t xml:space="preserve"> can be determined from the nitrogen-response curve. </w:t>
-      </w:r>
-    </w:p>
-    <w:p>
-      <w:pPr>
-        <w:pStyle w:val="m-5394878258787082074msolistparagraph"/>
-        <w:shd w:val="clear" w:color="auto" w:fill="FFFFFF"/>
-        <w:spacing w:before="0" w:beforeAutospacing="0" w:after="0" w:afterAutospacing="0"/>
-        <w:ind w:left="360"/>
-        <w:rPr>
-          <w:rFonts w:ascii="Calibri" w:hAnsi="Calibri" w:cs="Calibri"/>
-          <w:b/>
-          <w:bCs/>
-          <w:color w:val="222222"/>
-          <w:sz w:val="28"/>
-          <w:szCs w:val="28"/>
-        </w:rPr>
-      </w:pPr>
-    </w:p>
-    <w:p/>
     <w:tbl>
       <w:tblPr>
         <w:tblStyle w:val="TableGrid"/>
@@ -522,15 +1052,24 @@
             <w:tcW w:w="9350" w:type="dxa"/>
           </w:tcPr>
           <w:p>
+            <w:pPr>
+              <w:rPr>
+                <w:sz w:val="24"/>
+                <w:szCs w:val="24"/>
+              </w:rPr>
+            </w:pPr>
             <w:r>
               <w:rPr>
                 <w:noProof/>
-              </w:rPr>
+                <w:sz w:val="24"/>
+                <w:szCs w:val="24"/>
+              </w:rPr>
+              <w:lastRenderedPageBreak/>
               <w:drawing>
-                <wp:inline distT="0" distB="0" distL="0" distR="0" wp14:anchorId="18C924C9" wp14:editId="52C9DF28">
-                  <wp:extent cx="5943600" cy="2057400"/>
-                  <wp:effectExtent l="0" t="0" r="0" b="0"/>
-                  <wp:docPr id="3" name="Picture 3" descr="Graphical user interface&#10;&#10;Description automatically generated with medium confidence"/>
+                <wp:inline distT="0" distB="0" distL="0" distR="0" wp14:anchorId="134995C4" wp14:editId="05CF918C">
+                  <wp:extent cx="5943600" cy="5349240"/>
+                  <wp:effectExtent l="0" t="0" r="0" b="3810"/>
+                  <wp:docPr id="10" name="Picture 10" descr="Chart&#10;&#10;Description automatically generated"/>
                   <wp:cNvGraphicFramePr>
                     <a:graphicFrameLocks xmlns:a="http://schemas.openxmlformats.org/drawingml/2006/main" noChangeAspect="1"/>
                   </wp:cNvGraphicFramePr>
@@ -538,7 +1077,7 @@
                     <a:graphicData uri="http://schemas.openxmlformats.org/drawingml/2006/picture">
                       <pic:pic xmlns:pic="http://schemas.openxmlformats.org/drawingml/2006/picture">
                         <pic:nvPicPr>
-                          <pic:cNvPr id="3" name="Picture 3" descr="Graphical user interface&#10;&#10;Description automatically generated with medium confidence"/>
+                          <pic:cNvPr id="10" name="Picture 10" descr="Chart&#10;&#10;Description automatically generated"/>
                           <pic:cNvPicPr/>
                         </pic:nvPicPr>
                         <pic:blipFill>
@@ -556,7 +1095,7 @@
                         <pic:spPr>
                           <a:xfrm>
                             <a:off x="0" y="0"/>
-                            <a:ext cx="5943600" cy="2057400"/>
+                            <a:ext cx="5943600" cy="5349240"/>
                           </a:xfrm>
                           <a:prstGeom prst="rect">
                             <a:avLst/>
@@ -577,58 +1116,207 @@
             <w:tcW w:w="9350" w:type="dxa"/>
           </w:tcPr>
           <w:p>
-            <w:r>
+            <w:pPr>
+              <w:rPr>
+                <w:sz w:val="24"/>
+                <w:szCs w:val="24"/>
+              </w:rPr>
+            </w:pPr>
+            <w:r>
+              <w:rPr>
+                <w:sz w:val="24"/>
+                <w:szCs w:val="24"/>
+              </w:rPr>
               <w:t>(</w:t>
             </w:r>
             <w:r>
-              <w:t>Left</w:t>
-            </w:r>
-            <w:r>
+              <w:rPr>
+                <w:i/>
+                <w:iCs/>
+                <w:sz w:val="24"/>
+                <w:szCs w:val="24"/>
+              </w:rPr>
+              <w:t>Top l</w:t>
+            </w:r>
+            <w:r>
+              <w:rPr>
+                <w:i/>
+                <w:iCs/>
+                <w:sz w:val="24"/>
+                <w:szCs w:val="24"/>
+              </w:rPr>
+              <w:t>eft</w:t>
+            </w:r>
+            <w:r>
+              <w:rPr>
+                <w:sz w:val="24"/>
+                <w:szCs w:val="24"/>
+              </w:rPr>
               <w:t xml:space="preserve">) </w:t>
             </w:r>
             <w:r>
+              <w:rPr>
+                <w:sz w:val="24"/>
+                <w:szCs w:val="24"/>
+              </w:rPr>
               <w:t>Nitrogen response curves from IA</w:t>
             </w:r>
             <w:r>
+              <w:rPr>
+                <w:sz w:val="24"/>
+                <w:szCs w:val="24"/>
+              </w:rPr>
               <w:t>-4</w:t>
             </w:r>
             <w:r>
-              <w:t xml:space="preserve"> in 2003 with quadratic plateau-estimated agronomically optimum nitrogen rates (AONRs) which are used to estimate the contribution of nitrogen (N) and other factors to the continuous maize yield penalty. (</w:t>
-            </w:r>
-            <w:r>
+              <w:rPr>
+                <w:sz w:val="24"/>
+                <w:szCs w:val="24"/>
+              </w:rPr>
+              <w:t xml:space="preserve"> in 2003 with quadratic plateau-estimated agronomically optimum nitrogen rates (AONRs) which are used to estimate the </w:t>
+            </w:r>
+            <w:r>
+              <w:rPr>
+                <w:sz w:val="24"/>
+                <w:szCs w:val="24"/>
+              </w:rPr>
+              <w:t xml:space="preserve">yield gap closable through </w:t>
+            </w:r>
+            <w:r>
+              <w:rPr>
+                <w:sz w:val="24"/>
+                <w:szCs w:val="24"/>
+              </w:rPr>
+              <w:t xml:space="preserve">nitrogen (N) </w:t>
+            </w:r>
+            <w:r>
+              <w:rPr>
+                <w:sz w:val="24"/>
+                <w:szCs w:val="24"/>
+              </w:rPr>
+              <w:t>and the yield gap not closable through N</w:t>
+            </w:r>
+            <w:r>
+              <w:rPr>
+                <w:sz w:val="24"/>
+                <w:szCs w:val="24"/>
+              </w:rPr>
+              <w:t xml:space="preserve"> </w:t>
+            </w:r>
+            <w:r>
+              <w:rPr>
+                <w:sz w:val="24"/>
+                <w:szCs w:val="24"/>
+              </w:rPr>
+              <w:t>(</w:t>
+            </w:r>
+            <w:r>
+              <w:rPr>
+                <w:i/>
+                <w:iCs/>
+                <w:sz w:val="24"/>
+                <w:szCs w:val="24"/>
+              </w:rPr>
+              <w:t>Bottom left</w:t>
+            </w:r>
+            <w:r>
+              <w:rPr>
+                <w:sz w:val="24"/>
+                <w:szCs w:val="24"/>
+              </w:rPr>
+              <w:t xml:space="preserve">) The frequency distributions of the size of N- and non-N closable yield gaps </w:t>
+            </w:r>
+            <w:r>
+              <w:rPr>
+                <w:sz w:val="24"/>
+                <w:szCs w:val="24"/>
+              </w:rPr>
+              <w:t>(</w:t>
+            </w:r>
+            <w:r>
+              <w:rPr>
+                <w:i/>
+                <w:iCs/>
+                <w:sz w:val="24"/>
+                <w:szCs w:val="24"/>
+              </w:rPr>
               <w:t>Right</w:t>
             </w:r>
             <w:r>
+              <w:rPr>
+                <w:sz w:val="24"/>
+                <w:szCs w:val="24"/>
+              </w:rPr>
               <w:t xml:space="preserve">) Size of each component by site-year, ordered from smallest </w:t>
             </w:r>
             <w:r>
+              <w:rPr>
+                <w:sz w:val="24"/>
+                <w:szCs w:val="24"/>
+              </w:rPr>
               <w:t xml:space="preserve">to largest </w:t>
             </w:r>
             <w:r>
+              <w:rPr>
+                <w:sz w:val="24"/>
+                <w:szCs w:val="24"/>
+              </w:rPr>
               <w:t xml:space="preserve">non-N yield reduction; if quadratic plateaus failed to fit a given site year’s data the components were deemed undeterminable. </w:t>
             </w:r>
             <w:r>
+              <w:rPr>
+                <w:sz w:val="24"/>
+                <w:szCs w:val="24"/>
+              </w:rPr>
               <w:t xml:space="preserve">Quadratic plateau fits for </w:t>
             </w:r>
             <w:r>
+              <w:rPr>
+                <w:sz w:val="24"/>
+                <w:szCs w:val="24"/>
+              </w:rPr>
               <w:t>all</w:t>
             </w:r>
             <w:r>
+              <w:rPr>
+                <w:sz w:val="24"/>
+                <w:szCs w:val="24"/>
+              </w:rPr>
               <w:t xml:space="preserve"> individual</w:t>
             </w:r>
             <w:r>
+              <w:rPr>
+                <w:sz w:val="24"/>
+                <w:szCs w:val="24"/>
+              </w:rPr>
               <w:t xml:space="preserve"> site</w:t>
             </w:r>
             <w:r>
+              <w:rPr>
+                <w:sz w:val="24"/>
+                <w:szCs w:val="24"/>
+              </w:rPr>
               <w:t>-</w:t>
             </w:r>
             <w:r>
+              <w:rPr>
+                <w:sz w:val="24"/>
+                <w:szCs w:val="24"/>
+              </w:rPr>
               <w:t xml:space="preserve">years </w:t>
             </w:r>
             <w:r>
+              <w:rPr>
+                <w:sz w:val="24"/>
+                <w:szCs w:val="24"/>
+              </w:rPr>
               <w:t>are</w:t>
             </w:r>
             <w:r>
+              <w:rPr>
+                <w:sz w:val="24"/>
+                <w:szCs w:val="24"/>
+              </w:rPr>
               <w:t xml:space="preserve"> available in supplementary material. </w:t>
             </w:r>
           </w:p>
@@ -644,45 +1332,92 @@
         <w:rPr>
           <w:rFonts w:ascii="Calibri" w:hAnsi="Calibri" w:cs="Calibri"/>
           <w:color w:val="222222"/>
-          <w:sz w:val="22"/>
-          <w:szCs w:val="22"/>
         </w:rPr>
       </w:pPr>
     </w:p>
-    <w:p/>
-    <w:p/>
-    <w:p/>
-    <w:p/>
-    <w:p/>
-    <w:p/>
-    <w:p/>
-    <w:p/>
-    <w:p/>
-    <w:p/>
-    <w:p/>
-    <w:p/>
-    <w:p/>
-    <w:p/>
     <w:p>
-      <w:r>
+      <w:pPr>
+        <w:rPr>
+          <w:sz w:val="24"/>
+          <w:szCs w:val="24"/>
+        </w:rPr>
+      </w:pPr>
+    </w:p>
+    <w:p>
+      <w:pPr>
+        <w:pStyle w:val="ListParagraph"/>
+        <w:numPr>
+          <w:ilvl w:val="0"/>
+          <w:numId w:val="7"/>
+        </w:numPr>
+        <w:rPr>
+          <w:b/>
+          <w:bCs/>
+          <w:sz w:val="24"/>
+          <w:szCs w:val="24"/>
+        </w:rPr>
+      </w:pPr>
+      <w:r>
+        <w:rPr>
+          <w:b/>
+          <w:bCs/>
+          <w:sz w:val="24"/>
+          <w:szCs w:val="24"/>
+        </w:rPr>
         <w:t xml:space="preserve">The continuous maize yields are driving the </w:t>
       </w:r>
       <w:r>
+        <w:rPr>
+          <w:b/>
+          <w:bCs/>
+          <w:sz w:val="24"/>
+          <w:szCs w:val="24"/>
+        </w:rPr>
         <w:t>un-closable</w:t>
       </w:r>
       <w:r>
+        <w:rPr>
+          <w:b/>
+          <w:bCs/>
+          <w:sz w:val="24"/>
+          <w:szCs w:val="24"/>
+        </w:rPr>
         <w:t xml:space="preserve"> </w:t>
       </w:r>
       <w:r>
+        <w:rPr>
+          <w:b/>
+          <w:bCs/>
+          <w:sz w:val="24"/>
+          <w:szCs w:val="24"/>
+        </w:rPr>
         <w:t xml:space="preserve">yield </w:t>
       </w:r>
       <w:r>
+        <w:rPr>
+          <w:b/>
+          <w:bCs/>
+          <w:sz w:val="24"/>
+          <w:szCs w:val="24"/>
+        </w:rPr>
         <w:t>gap</w:t>
       </w:r>
       <w:r>
+        <w:rPr>
+          <w:b/>
+          <w:bCs/>
+          <w:sz w:val="24"/>
+          <w:szCs w:val="24"/>
+        </w:rPr>
         <w:t>s</w:t>
       </w:r>
       <w:r>
+        <w:rPr>
+          <w:b/>
+          <w:bCs/>
+          <w:sz w:val="24"/>
+          <w:szCs w:val="24"/>
+        </w:rPr>
         <w:t xml:space="preserve">. </w:t>
       </w:r>
     </w:p>
@@ -701,10 +1436,19 @@
             <w:tcW w:w="9350" w:type="dxa"/>
           </w:tcPr>
           <w:p>
+            <w:pPr>
+              <w:rPr>
+                <w:sz w:val="24"/>
+                <w:szCs w:val="24"/>
+              </w:rPr>
+            </w:pPr>
             <w:r>
               <w:rPr>
                 <w:noProof/>
-              </w:rPr>
+                <w:sz w:val="24"/>
+                <w:szCs w:val="24"/>
+              </w:rPr>
+              <w:lastRenderedPageBreak/>
               <w:drawing>
                 <wp:inline distT="0" distB="0" distL="0" distR="0" wp14:anchorId="19AADBB6" wp14:editId="7A97590A">
                   <wp:extent cx="5343525" cy="4560836"/>
@@ -756,55 +1500,248 @@
             <w:tcW w:w="9350" w:type="dxa"/>
           </w:tcPr>
           <w:p>
-            <w:r>
-              <w:t xml:space="preserve">(Top) The size of the continuous corn yield penalty is not related to rotated maize yields, but is negatively associated with continuous </w:t>
-            </w:r>
-            <w:r>
+            <w:pPr>
+              <w:rPr>
+                <w:sz w:val="24"/>
+                <w:szCs w:val="24"/>
+              </w:rPr>
+            </w:pPr>
+            <w:r>
+              <w:rPr>
+                <w:sz w:val="24"/>
+                <w:szCs w:val="24"/>
+              </w:rPr>
+              <w:t>(</w:t>
+            </w:r>
+            <w:r>
+              <w:rPr>
+                <w:i/>
+                <w:iCs/>
+                <w:sz w:val="24"/>
+                <w:szCs w:val="24"/>
+              </w:rPr>
+              <w:t>Top</w:t>
+            </w:r>
+            <w:r>
+              <w:rPr>
+                <w:sz w:val="24"/>
+                <w:szCs w:val="24"/>
+              </w:rPr>
+              <w:t xml:space="preserve">) The continuous </w:t>
+            </w:r>
+            <w:r>
+              <w:rPr>
+                <w:sz w:val="24"/>
+                <w:szCs w:val="24"/>
+              </w:rPr>
               <w:t>maize</w:t>
             </w:r>
             <w:r>
-              <w:t xml:space="preserve"> yields. (Bottom) Conceptual demonstration of continuous maize yields driving yield gap</w:t>
-            </w:r>
-            <w:r>
+              <w:rPr>
+                <w:sz w:val="24"/>
+                <w:szCs w:val="24"/>
+              </w:rPr>
+              <w:t xml:space="preserve"> yield penalty </w:t>
+            </w:r>
+            <w:r>
+              <w:rPr>
+                <w:sz w:val="24"/>
+                <w:szCs w:val="24"/>
+              </w:rPr>
+              <w:t xml:space="preserve">that is not closable through nitrogen fertilization </w:t>
+            </w:r>
+            <w:r>
+              <w:rPr>
+                <w:sz w:val="24"/>
+                <w:szCs w:val="24"/>
+              </w:rPr>
+              <w:t xml:space="preserve">is not related to rotated maize yields, but is negatively associated with continuous </w:t>
+            </w:r>
+            <w:r>
+              <w:rPr>
+                <w:sz w:val="24"/>
+                <w:szCs w:val="24"/>
+              </w:rPr>
+              <w:t>maize</w:t>
+            </w:r>
+            <w:r>
+              <w:rPr>
+                <w:sz w:val="24"/>
+                <w:szCs w:val="24"/>
+              </w:rPr>
+              <w:t xml:space="preserve"> yields. (</w:t>
+            </w:r>
+            <w:r>
+              <w:rPr>
+                <w:i/>
+                <w:iCs/>
+                <w:sz w:val="24"/>
+                <w:szCs w:val="24"/>
+              </w:rPr>
+              <w:t>Bottom</w:t>
+            </w:r>
+            <w:r>
+              <w:rPr>
+                <w:sz w:val="24"/>
+                <w:szCs w:val="24"/>
+              </w:rPr>
+              <w:t>) Conceptual demonstration of continuous maize yields driving yield gap</w:t>
+            </w:r>
+            <w:r>
+              <w:rPr>
+                <w:sz w:val="24"/>
+                <w:szCs w:val="24"/>
+              </w:rPr>
               <w:t>, with accepted hypothesis having bolded colors</w:t>
             </w:r>
             <w:r>
+              <w:rPr>
+                <w:sz w:val="24"/>
+                <w:szCs w:val="24"/>
+              </w:rPr>
               <w:t xml:space="preserve">.  </w:t>
             </w:r>
           </w:p>
         </w:tc>
       </w:tr>
     </w:tbl>
-    <w:p/>
-    <w:p/>
-    <w:p/>
-    <w:p/>
-    <w:p/>
-    <w:p/>
-    <w:p/>
-    <w:p/>
-    <w:p/>
-    <w:p/>
     <w:p>
-      <w:r>
-        <w:t>Site explains very little variation in the N- and non N-derived components</w:t>
-      </w:r>
-      <w:r>
+      <w:pPr>
+        <w:rPr>
+          <w:sz w:val="24"/>
+          <w:szCs w:val="24"/>
+        </w:rPr>
+      </w:pPr>
+    </w:p>
+    <w:p>
+      <w:pPr>
+        <w:pStyle w:val="ListParagraph"/>
+        <w:numPr>
+          <w:ilvl w:val="0"/>
+          <w:numId w:val="7"/>
+        </w:numPr>
+        <w:rPr>
+          <w:b/>
+          <w:bCs/>
+          <w:sz w:val="24"/>
+          <w:szCs w:val="24"/>
+        </w:rPr>
+      </w:pPr>
+      <w:r>
+        <w:rPr>
+          <w:b/>
+          <w:bCs/>
+          <w:sz w:val="24"/>
+          <w:szCs w:val="24"/>
+        </w:rPr>
+        <w:t xml:space="preserve">Site </w:t>
+      </w:r>
+      <w:r>
+        <w:rPr>
+          <w:b/>
+          <w:bCs/>
+          <w:sz w:val="24"/>
+          <w:szCs w:val="24"/>
+        </w:rPr>
+        <w:t xml:space="preserve">and year </w:t>
+      </w:r>
+      <w:r>
+        <w:rPr>
+          <w:b/>
+          <w:bCs/>
+          <w:sz w:val="24"/>
+          <w:szCs w:val="24"/>
+        </w:rPr>
+        <w:t>explain very little variation in the N- and non N-derived components</w:t>
+      </w:r>
+      <w:r>
+        <w:rPr>
+          <w:b/>
+          <w:bCs/>
+          <w:sz w:val="24"/>
+          <w:szCs w:val="24"/>
+        </w:rPr>
         <w:t xml:space="preserve"> of the gap</w:t>
       </w:r>
       <w:r>
+        <w:rPr>
+          <w:b/>
+          <w:bCs/>
+          <w:sz w:val="24"/>
+          <w:szCs w:val="24"/>
+        </w:rPr>
         <w:t>, meaning the variation i</w:t>
       </w:r>
       <w:r>
+        <w:rPr>
+          <w:b/>
+          <w:bCs/>
+          <w:sz w:val="24"/>
+          <w:szCs w:val="24"/>
+        </w:rPr>
         <w:t xml:space="preserve">n both components is </w:t>
       </w:r>
       <w:r>
-        <w:t>mainly driven by weather. The two components are not correlated, meaning they have different</w:t>
-      </w:r>
-      <w:r>
+        <w:rPr>
+          <w:b/>
+          <w:bCs/>
+          <w:sz w:val="24"/>
+          <w:szCs w:val="24"/>
+        </w:rPr>
+        <w:t xml:space="preserve">mainly driven by </w:t>
+      </w:r>
+      <w:r>
+        <w:rPr>
+          <w:b/>
+          <w:bCs/>
+          <w:sz w:val="24"/>
+          <w:szCs w:val="24"/>
+        </w:rPr>
+        <w:t xml:space="preserve">an interaction between the </w:t>
+      </w:r>
+      <w:r>
+        <w:rPr>
+          <w:b/>
+          <w:bCs/>
+          <w:sz w:val="24"/>
+          <w:szCs w:val="24"/>
+        </w:rPr>
+        <w:t>weather</w:t>
+      </w:r>
+      <w:r>
+        <w:rPr>
+          <w:b/>
+          <w:bCs/>
+          <w:sz w:val="24"/>
+          <w:szCs w:val="24"/>
+        </w:rPr>
+        <w:t xml:space="preserve"> and the site</w:t>
+      </w:r>
+      <w:r>
+        <w:rPr>
+          <w:b/>
+          <w:bCs/>
+          <w:sz w:val="24"/>
+          <w:szCs w:val="24"/>
+        </w:rPr>
+        <w:t>. The two components are not correlated, meaning they have different</w:t>
+      </w:r>
+      <w:r>
+        <w:rPr>
+          <w:b/>
+          <w:bCs/>
+          <w:sz w:val="24"/>
+          <w:szCs w:val="24"/>
+        </w:rPr>
         <w:t xml:space="preserve"> </w:t>
       </w:r>
       <w:r>
+        <w:rPr>
+          <w:b/>
+          <w:bCs/>
+          <w:sz w:val="24"/>
+          <w:szCs w:val="24"/>
+        </w:rPr>
         <w:t>drivers.</w:t>
       </w:r>
     </w:p>
@@ -823,15 +1760,24 @@
             <w:tcW w:w="9350" w:type="dxa"/>
           </w:tcPr>
           <w:p>
+            <w:pPr>
+              <w:rPr>
+                <w:sz w:val="24"/>
+                <w:szCs w:val="24"/>
+              </w:rPr>
+            </w:pPr>
             <w:r>
               <w:rPr>
                 <w:noProof/>
-              </w:rPr>
+                <w:sz w:val="24"/>
+                <w:szCs w:val="24"/>
+              </w:rPr>
+              <w:lastRenderedPageBreak/>
               <w:drawing>
-                <wp:inline distT="0" distB="0" distL="0" distR="0" wp14:anchorId="0AF8EF68" wp14:editId="5C59D474">
-                  <wp:extent cx="5870490" cy="4130040"/>
-                  <wp:effectExtent l="0" t="0" r="0" b="3810"/>
-                  <wp:docPr id="9" name="Picture 9" descr="Diagram&#10;&#10;Description automatically generated with low confidence"/>
+                <wp:inline distT="0" distB="0" distL="0" distR="0" wp14:anchorId="7CCAF69C" wp14:editId="4C8C6F22">
+                  <wp:extent cx="5943600" cy="5073015"/>
+                  <wp:effectExtent l="0" t="0" r="0" b="0"/>
+                  <wp:docPr id="11" name="Picture 11" descr="Chart, scatter chart&#10;&#10;Description automatically generated"/>
                   <wp:cNvGraphicFramePr>
                     <a:graphicFrameLocks xmlns:a="http://schemas.openxmlformats.org/drawingml/2006/main" noChangeAspect="1"/>
                   </wp:cNvGraphicFramePr>
@@ -839,7 +1785,7 @@
                     <a:graphicData uri="http://schemas.openxmlformats.org/drawingml/2006/picture">
                       <pic:pic xmlns:pic="http://schemas.openxmlformats.org/drawingml/2006/picture">
                         <pic:nvPicPr>
-                          <pic:cNvPr id="9" name="Picture 9" descr="Diagram&#10;&#10;Description automatically generated with low confidence"/>
+                          <pic:cNvPr id="11" name="Picture 11" descr="Chart, scatter chart&#10;&#10;Description automatically generated"/>
                           <pic:cNvPicPr/>
                         </pic:nvPicPr>
                         <pic:blipFill>
@@ -857,7 +1803,7 @@
                         <pic:spPr>
                           <a:xfrm>
                             <a:off x="0" y="0"/>
-                            <a:ext cx="5872175" cy="4131226"/>
+                            <a:ext cx="5943600" cy="5073015"/>
                           </a:xfrm>
                           <a:prstGeom prst="rect">
                             <a:avLst/>
@@ -878,58 +1824,223 @@
             <w:tcW w:w="9350" w:type="dxa"/>
           </w:tcPr>
           <w:p>
-            <w:r>
+            <w:pPr>
+              <w:rPr>
+                <w:sz w:val="24"/>
+                <w:szCs w:val="24"/>
+              </w:rPr>
+            </w:pPr>
+            <w:r>
+              <w:rPr>
+                <w:sz w:val="24"/>
+                <w:szCs w:val="24"/>
+              </w:rPr>
               <w:t>(Left) Variance decomposition site (green)</w:t>
             </w:r>
             <w:r>
+              <w:rPr>
+                <w:sz w:val="24"/>
+                <w:szCs w:val="24"/>
+              </w:rPr>
               <w:t xml:space="preserve">, Midwest </w:t>
             </w:r>
             <w:r>
+              <w:rPr>
+                <w:sz w:val="24"/>
+                <w:szCs w:val="24"/>
+              </w:rPr>
               <w:t>year (</w:t>
             </w:r>
             <w:r>
+              <w:rPr>
+                <w:sz w:val="24"/>
+                <w:szCs w:val="24"/>
+              </w:rPr>
               <w:t>pink</w:t>
             </w:r>
             <w:r>
+              <w:rPr>
+                <w:sz w:val="24"/>
+                <w:szCs w:val="24"/>
+              </w:rPr>
               <w:t>)</w:t>
             </w:r>
             <w:r>
+              <w:rPr>
+                <w:sz w:val="24"/>
+                <w:szCs w:val="24"/>
+              </w:rPr>
               <w:t>, and site-specific year (yellow)</w:t>
             </w:r>
             <w:r>
+              <w:rPr>
+                <w:sz w:val="24"/>
+                <w:szCs w:val="24"/>
+              </w:rPr>
               <w:t xml:space="preserve"> contributions to variation in nitrogen- (N) and non-N components of the continuous maize penalty, and (right) lack of co-variation between the two components</w:t>
             </w:r>
             <w:r>
-              <w:t xml:space="preserve"> with non-N gaps tending to be larger</w:t>
+              <w:rPr>
+                <w:sz w:val="24"/>
+                <w:szCs w:val="24"/>
+              </w:rPr>
+              <w:t>,</w:t>
+            </w:r>
+            <w:r>
+              <w:rPr>
+                <w:sz w:val="24"/>
+                <w:szCs w:val="24"/>
+              </w:rPr>
+              <w:t xml:space="preserve"> with </w:t>
+            </w:r>
+            <w:r>
+              <w:rPr>
+                <w:sz w:val="24"/>
+                <w:szCs w:val="24"/>
+              </w:rPr>
+              <w:t xml:space="preserve">gaps from other factors </w:t>
+            </w:r>
+            <w:r>
+              <w:rPr>
+                <w:sz w:val="24"/>
+                <w:szCs w:val="24"/>
+              </w:rPr>
+              <w:t>tending to be larger</w:t>
+            </w:r>
+            <w:r>
+              <w:rPr>
+                <w:sz w:val="24"/>
+                <w:szCs w:val="24"/>
+              </w:rPr>
+              <w:t xml:space="preserve"> than N-closable yield gaps</w:t>
             </w:r>
           </w:p>
         </w:tc>
       </w:tr>
     </w:tbl>
-    <w:p/>
-    <w:p/>
-    <w:p/>
-    <w:p/>
-    <w:p/>
-    <w:p/>
-    <w:p/>
     <w:p>
-      <w:r>
+      <w:pPr>
+        <w:rPr>
+          <w:sz w:val="24"/>
+          <w:szCs w:val="24"/>
+        </w:rPr>
+      </w:pPr>
+    </w:p>
+    <w:p>
+      <w:pPr>
+        <w:rPr>
+          <w:sz w:val="24"/>
+          <w:szCs w:val="24"/>
+        </w:rPr>
+      </w:pPr>
+    </w:p>
+    <w:p>
+      <w:pPr>
+        <w:rPr>
+          <w:sz w:val="24"/>
+          <w:szCs w:val="24"/>
+        </w:rPr>
+      </w:pPr>
+    </w:p>
+    <w:p>
+      <w:pPr>
+        <w:rPr>
+          <w:sz w:val="24"/>
+          <w:szCs w:val="24"/>
+        </w:rPr>
+      </w:pPr>
+    </w:p>
+    <w:p>
+      <w:pPr>
+        <w:rPr>
+          <w:sz w:val="24"/>
+          <w:szCs w:val="24"/>
+        </w:rPr>
+      </w:pPr>
+    </w:p>
+    <w:p>
+      <w:pPr>
+        <w:rPr>
+          <w:sz w:val="24"/>
+          <w:szCs w:val="24"/>
+        </w:rPr>
+      </w:pPr>
+    </w:p>
+    <w:p>
+      <w:pPr>
+        <w:rPr>
+          <w:sz w:val="24"/>
+          <w:szCs w:val="24"/>
+        </w:rPr>
+      </w:pPr>
+    </w:p>
+    <w:p>
+      <w:pPr>
+        <w:pStyle w:val="ListParagraph"/>
+        <w:numPr>
+          <w:ilvl w:val="0"/>
+          <w:numId w:val="7"/>
+        </w:numPr>
+        <w:rPr>
+          <w:b/>
+          <w:bCs/>
+          <w:sz w:val="24"/>
+          <w:szCs w:val="24"/>
+        </w:rPr>
+      </w:pPr>
+      <w:r>
+        <w:rPr>
+          <w:b/>
+          <w:bCs/>
+          <w:sz w:val="24"/>
+          <w:szCs w:val="24"/>
+        </w:rPr>
+        <w:lastRenderedPageBreak/>
         <w:t>W</w:t>
       </w:r>
       <w:r>
+        <w:rPr>
+          <w:b/>
+          <w:bCs/>
+          <w:sz w:val="24"/>
+          <w:szCs w:val="24"/>
+        </w:rPr>
         <w:t xml:space="preserve">e built a </w:t>
       </w:r>
       <w:r>
+        <w:rPr>
+          <w:b/>
+          <w:bCs/>
+          <w:sz w:val="24"/>
+          <w:szCs w:val="24"/>
+        </w:rPr>
         <w:t xml:space="preserve">simplified, testable </w:t>
       </w:r>
       <w:r>
+        <w:rPr>
+          <w:b/>
+          <w:bCs/>
+          <w:sz w:val="24"/>
+          <w:szCs w:val="24"/>
+        </w:rPr>
         <w:t>causal diagram. Using a combination of</w:t>
       </w:r>
       <w:r>
+        <w:rPr>
+          <w:b/>
+          <w:bCs/>
+          <w:sz w:val="24"/>
+          <w:szCs w:val="24"/>
+        </w:rPr>
         <w:t xml:space="preserve"> literature, </w:t>
       </w:r>
       <w:r>
+        <w:rPr>
+          <w:b/>
+          <w:bCs/>
+          <w:sz w:val="24"/>
+          <w:szCs w:val="24"/>
+        </w:rPr>
         <w:t xml:space="preserve">statistical models and APSIM, we tested the feasibility/evidence for pathways. </w:t>
       </w:r>
     </w:p>
@@ -948,16 +2059,23 @@
             <w:tcW w:w="9350" w:type="dxa"/>
           </w:tcPr>
           <w:p>
+            <w:pPr>
+              <w:rPr>
+                <w:sz w:val="24"/>
+                <w:szCs w:val="24"/>
+              </w:rPr>
+            </w:pPr>
             <w:r>
               <w:rPr>
                 <w:noProof/>
-              </w:rPr>
-              <w:lastRenderedPageBreak/>
+                <w:sz w:val="24"/>
+                <w:szCs w:val="24"/>
+              </w:rPr>
               <w:drawing>
-                <wp:inline distT="0" distB="0" distL="0" distR="0" wp14:anchorId="05CA373C" wp14:editId="0530559A">
-                  <wp:extent cx="5783580" cy="3151928"/>
-                  <wp:effectExtent l="0" t="0" r="7620" b="0"/>
-                  <wp:docPr id="7" name="Picture 7" descr="Diagram&#10;&#10;Description automatically generated"/>
+                <wp:inline distT="0" distB="0" distL="0" distR="0" wp14:anchorId="6C0ADAF0" wp14:editId="1A5F590A">
+                  <wp:extent cx="5943600" cy="3239135"/>
+                  <wp:effectExtent l="0" t="0" r="0" b="0"/>
+                  <wp:docPr id="2" name="Picture 2" descr="Diagram&#10;&#10;Description automatically generated"/>
                   <wp:cNvGraphicFramePr>
                     <a:graphicFrameLocks xmlns:a="http://schemas.openxmlformats.org/drawingml/2006/main" noChangeAspect="1"/>
                   </wp:cNvGraphicFramePr>
@@ -965,7 +2083,7 @@
                     <a:graphicData uri="http://schemas.openxmlformats.org/drawingml/2006/picture">
                       <pic:pic xmlns:pic="http://schemas.openxmlformats.org/drawingml/2006/picture">
                         <pic:nvPicPr>
-                          <pic:cNvPr id="7" name="Picture 7" descr="Diagram&#10;&#10;Description automatically generated"/>
+                          <pic:cNvPr id="2" name="Picture 2" descr="Diagram&#10;&#10;Description automatically generated"/>
                           <pic:cNvPicPr/>
                         </pic:nvPicPr>
                         <pic:blipFill>
@@ -983,7 +2101,7 @@
                         <pic:spPr>
                           <a:xfrm>
                             <a:off x="0" y="0"/>
-                            <a:ext cx="5793321" cy="3157237"/>
+                            <a:ext cx="5943600" cy="3239135"/>
                           </a:xfrm>
                           <a:prstGeom prst="rect">
                             <a:avLst/>
@@ -1004,35 +2122,129 @@
             <w:tcW w:w="9350" w:type="dxa"/>
           </w:tcPr>
           <w:p>
-            <w:r>
-              <w:t>Pathways with confirmed (bold solid arrows), disaffirmed (dashed arrows)</w:t>
-            </w:r>
-            <w:r>
-              <w:t xml:space="preserve">, and unknown (solid arrows) </w:t>
-            </w:r>
-            <w:r>
-              <w:t xml:space="preserve">contributions linking </w:t>
-            </w:r>
-            <w:r>
+            <w:pPr>
+              <w:rPr>
+                <w:sz w:val="24"/>
+                <w:szCs w:val="24"/>
+              </w:rPr>
+            </w:pPr>
+            <w:r>
+              <w:rPr>
+                <w:sz w:val="24"/>
+                <w:szCs w:val="24"/>
+              </w:rPr>
+              <w:t xml:space="preserve">Pathways with </w:t>
+            </w:r>
+            <w:r>
+              <w:rPr>
+                <w:sz w:val="24"/>
+                <w:szCs w:val="24"/>
+              </w:rPr>
+              <w:t xml:space="preserve">evidence supporting </w:t>
+            </w:r>
+            <w:r>
+              <w:rPr>
+                <w:sz w:val="24"/>
+                <w:szCs w:val="24"/>
+              </w:rPr>
+              <w:t>(bold solid arrows)</w:t>
+            </w:r>
+            <w:r>
+              <w:rPr>
+                <w:sz w:val="24"/>
+                <w:szCs w:val="24"/>
+              </w:rPr>
+              <w:t xml:space="preserve"> or</w:t>
+            </w:r>
+            <w:r>
+              <w:rPr>
+                <w:sz w:val="24"/>
+                <w:szCs w:val="24"/>
+              </w:rPr>
+              <w:t xml:space="preserve"> </w:t>
+            </w:r>
+            <w:r>
+              <w:rPr>
+                <w:sz w:val="24"/>
+                <w:szCs w:val="24"/>
+              </w:rPr>
+              <w:t xml:space="preserve">not supporting </w:t>
+            </w:r>
+            <w:r>
+              <w:rPr>
+                <w:sz w:val="24"/>
+                <w:szCs w:val="24"/>
+              </w:rPr>
+              <w:t>(dashed arrows)</w:t>
+            </w:r>
+            <w:r>
+              <w:rPr>
+                <w:sz w:val="24"/>
+                <w:szCs w:val="24"/>
+              </w:rPr>
+              <w:t xml:space="preserve"> links between</w:t>
+            </w:r>
+            <w:r>
+              <w:rPr>
+                <w:sz w:val="24"/>
+                <w:szCs w:val="24"/>
+              </w:rPr>
+              <w:t xml:space="preserve"> </w:t>
+            </w:r>
+            <w:r>
+              <w:rPr>
+                <w:sz w:val="24"/>
+                <w:szCs w:val="24"/>
+              </w:rPr>
               <w:t>the previous crop (maize, soybean)</w:t>
             </w:r>
             <w:r>
-              <w:t xml:space="preserve"> to the subsequent maize crop yield</w:t>
-            </w:r>
-            <w:r>
+              <w:rPr>
+                <w:sz w:val="24"/>
+                <w:szCs w:val="24"/>
+              </w:rPr>
               <w:t xml:space="preserve"> </w:t>
             </w:r>
             <w:r>
-              <w:t>based on literature, statistical models, and/or APSIM modelling</w:t>
-            </w:r>
-            <w:r>
+              <w:rPr>
+                <w:sz w:val="24"/>
+                <w:szCs w:val="24"/>
+              </w:rPr>
+              <w:t>and</w:t>
+            </w:r>
+            <w:r>
+              <w:rPr>
+                <w:sz w:val="24"/>
+                <w:szCs w:val="24"/>
+              </w:rPr>
+              <w:t xml:space="preserve"> the subsequent maize crop yield</w:t>
+            </w:r>
+            <w:r>
+              <w:rPr>
+                <w:sz w:val="24"/>
+                <w:szCs w:val="24"/>
+              </w:rPr>
+              <w:t xml:space="preserve"> based on literature, statistical models, and/or APSIM modelling</w:t>
+            </w:r>
+            <w:r>
+              <w:rPr>
+                <w:sz w:val="24"/>
+                <w:szCs w:val="24"/>
+              </w:rPr>
               <w:t xml:space="preserve">. </w:t>
             </w:r>
           </w:p>
         </w:tc>
       </w:tr>
     </w:tbl>
-    <w:p/>
+    <w:p>
+      <w:pPr>
+        <w:rPr>
+          <w:sz w:val="24"/>
+          <w:szCs w:val="24"/>
+        </w:rPr>
+      </w:pPr>
+    </w:p>
     <w:sectPr>
       <w:pgSz w:w="12240" w:h="15840"/>
       <w:pgMar w:top="1440" w:right="1440" w:bottom="1440" w:left="1440" w:header="720" w:footer="720" w:gutter="0"/>
@@ -1624,6 +2836,95 @@
           <w:tab w:val="num" w:pos="6480"/>
         </w:tabs>
         <w:ind w:left="6480" w:hanging="360"/>
+      </w:pPr>
+    </w:lvl>
+  </w:abstractNum>
+  <w:abstractNum w:abstractNumId="6" w15:restartNumberingAfterBreak="0">
+    <w:nsid w:val="61071C09"/>
+    <w:multiLevelType w:val="hybridMultilevel"/>
+    <w:tmpl w:val="76483CA8"/>
+    <w:lvl w:ilvl="0" w:tplc="0409000F">
+      <w:start w:val="1"/>
+      <w:numFmt w:val="decimal"/>
+      <w:lvlText w:val="%1."/>
+      <w:lvlJc w:val="left"/>
+      <w:pPr>
+        <w:ind w:left="720" w:hanging="360"/>
+      </w:pPr>
+      <w:rPr>
+        <w:rFonts w:hint="default"/>
+      </w:rPr>
+    </w:lvl>
+    <w:lvl w:ilvl="1" w:tplc="04090019" w:tentative="1">
+      <w:start w:val="1"/>
+      <w:numFmt w:val="lowerLetter"/>
+      <w:lvlText w:val="%2."/>
+      <w:lvlJc w:val="left"/>
+      <w:pPr>
+        <w:ind w:left="1440" w:hanging="360"/>
+      </w:pPr>
+    </w:lvl>
+    <w:lvl w:ilvl="2" w:tplc="0409001B" w:tentative="1">
+      <w:start w:val="1"/>
+      <w:numFmt w:val="lowerRoman"/>
+      <w:lvlText w:val="%3."/>
+      <w:lvlJc w:val="right"/>
+      <w:pPr>
+        <w:ind w:left="2160" w:hanging="180"/>
+      </w:pPr>
+    </w:lvl>
+    <w:lvl w:ilvl="3" w:tplc="0409000F" w:tentative="1">
+      <w:start w:val="1"/>
+      <w:numFmt w:val="decimal"/>
+      <w:lvlText w:val="%4."/>
+      <w:lvlJc w:val="left"/>
+      <w:pPr>
+        <w:ind w:left="2880" w:hanging="360"/>
+      </w:pPr>
+    </w:lvl>
+    <w:lvl w:ilvl="4" w:tplc="04090019" w:tentative="1">
+      <w:start w:val="1"/>
+      <w:numFmt w:val="lowerLetter"/>
+      <w:lvlText w:val="%5."/>
+      <w:lvlJc w:val="left"/>
+      <w:pPr>
+        <w:ind w:left="3600" w:hanging="360"/>
+      </w:pPr>
+    </w:lvl>
+    <w:lvl w:ilvl="5" w:tplc="0409001B" w:tentative="1">
+      <w:start w:val="1"/>
+      <w:numFmt w:val="lowerRoman"/>
+      <w:lvlText w:val="%6."/>
+      <w:lvlJc w:val="right"/>
+      <w:pPr>
+        <w:ind w:left="4320" w:hanging="180"/>
+      </w:pPr>
+    </w:lvl>
+    <w:lvl w:ilvl="6" w:tplc="0409000F" w:tentative="1">
+      <w:start w:val="1"/>
+      <w:numFmt w:val="decimal"/>
+      <w:lvlText w:val="%7."/>
+      <w:lvlJc w:val="left"/>
+      <w:pPr>
+        <w:ind w:left="5040" w:hanging="360"/>
+      </w:pPr>
+    </w:lvl>
+    <w:lvl w:ilvl="7" w:tplc="04090019" w:tentative="1">
+      <w:start w:val="1"/>
+      <w:numFmt w:val="lowerLetter"/>
+      <w:lvlText w:val="%8."/>
+      <w:lvlJc w:val="left"/>
+      <w:pPr>
+        <w:ind w:left="5760" w:hanging="360"/>
+      </w:pPr>
+    </w:lvl>
+    <w:lvl w:ilvl="8" w:tplc="0409001B" w:tentative="1">
+      <w:start w:val="1"/>
+      <w:numFmt w:val="lowerRoman"/>
+      <w:lvlText w:val="%9."/>
+      <w:lvlJc w:val="right"/>
+      <w:pPr>
+        <w:ind w:left="6480" w:hanging="180"/>
       </w:pPr>
     </w:lvl>
   </w:abstractNum>
@@ -1644,6 +2945,9 @@
   </w:num>
   <w:num w:numId="6">
     <w:abstractNumId w:val="2"/>
+  </w:num>
+  <w:num w:numId="7">
+    <w:abstractNumId w:val="6"/>
   </w:num>
 </w:numbering>
 </file>

</xml_diff>